<commit_message>
changed general 'accuracy' term to specific 'AUC' on reports.
</commit_message>
<xml_diff>
--- a/reports/capstone_one_report.docx
+++ b/reports/capstone_one_report.docx
@@ -104,12 +104,12 @@
           <wp:inline distB="114300" distT="114300" distL="114300" distR="114300">
             <wp:extent cx="5943600" cy="38100"/>
             <wp:effectExtent b="0" l="0" r="0" t="0"/>
-            <wp:docPr descr="horizontal line" id="4" name="image19.png"/>
+            <wp:docPr descr="horizontal line" id="4" name="image29.png"/>
             <a:graphic>
               <a:graphicData uri="http://schemas.openxmlformats.org/drawingml/2006/picture">
                 <pic:pic>
                   <pic:nvPicPr>
-                    <pic:cNvPr descr="horizontal line" id="0" name="image19.png"/>
+                    <pic:cNvPr descr="horizontal line" id="0" name="image29.png"/>
                     <pic:cNvPicPr preferRelativeResize="0"/>
                   </pic:nvPicPr>
                   <pic:blipFill>
@@ -162,12 +162,12 @@
           <wp:inline distB="114300" distT="114300" distL="114300" distR="114300">
             <wp:extent cx="5943600" cy="3962400"/>
             <wp:effectExtent b="0" l="0" r="0" t="0"/>
-            <wp:docPr id="10" name="image11.jpg"/>
+            <wp:docPr id="10" name="image14.jpg"/>
             <a:graphic>
               <a:graphicData uri="http://schemas.openxmlformats.org/drawingml/2006/picture">
                 <pic:pic>
                   <pic:nvPicPr>
-                    <pic:cNvPr id="0" name="image11.jpg"/>
+                    <pic:cNvPr id="0" name="image14.jpg"/>
                     <pic:cNvPicPr preferRelativeResize="0"/>
                   </pic:nvPicPr>
                   <pic:blipFill>
@@ -282,12 +282,12 @@
           <wp:inline distB="114300" distT="114300" distL="114300" distR="114300">
             <wp:extent cx="5943600" cy="38100"/>
             <wp:effectExtent b="0" l="0" r="0" t="0"/>
-            <wp:docPr descr="horizontal line" id="16" name="image19.png"/>
+            <wp:docPr descr="horizontal line" id="16" name="image29.png"/>
             <a:graphic>
               <a:graphicData uri="http://schemas.openxmlformats.org/drawingml/2006/picture">
                 <pic:pic>
                   <pic:nvPicPr>
-                    <pic:cNvPr descr="horizontal line" id="0" name="image19.png"/>
+                    <pic:cNvPr descr="horizontal line" id="0" name="image29.png"/>
                     <pic:cNvPicPr preferRelativeResize="0"/>
                   </pic:nvPicPr>
                   <pic:blipFill>
@@ -662,7 +662,7 @@
       <w:pPr>
         <w:numPr>
           <w:ilvl w:val="0"/>
-          <w:numId w:val="15"/>
+          <w:numId w:val="16"/>
         </w:numPr>
         <w:spacing w:after="0" w:afterAutospacing="0"/>
         <w:ind w:left="720" w:hanging="360"/>
@@ -681,7 +681,7 @@
       <w:pPr>
         <w:numPr>
           <w:ilvl w:val="0"/>
-          <w:numId w:val="15"/>
+          <w:numId w:val="16"/>
         </w:numPr>
         <w:spacing w:before="0" w:beforeAutospacing="0"/>
         <w:ind w:left="720" w:hanging="360"/>
@@ -1203,7 +1203,7 @@
       <w:pPr>
         <w:numPr>
           <w:ilvl w:val="0"/>
-          <w:numId w:val="19"/>
+          <w:numId w:val="20"/>
         </w:numPr>
         <w:spacing w:after="0" w:afterAutospacing="0"/>
         <w:ind w:left="720" w:hanging="360"/>
@@ -1222,7 +1222,7 @@
       <w:pPr>
         <w:numPr>
           <w:ilvl w:val="0"/>
-          <w:numId w:val="19"/>
+          <w:numId w:val="20"/>
         </w:numPr>
         <w:spacing w:before="0" w:beforeAutospacing="0"/>
         <w:ind w:left="720" w:hanging="360"/>
@@ -2383,12 +2383,12 @@
           <wp:inline distB="114300" distT="114300" distL="114300" distR="114300">
             <wp:extent cx="5943600" cy="2489200"/>
             <wp:effectExtent b="0" l="0" r="0" t="0"/>
-            <wp:docPr id="5" name="image14.png"/>
+            <wp:docPr id="5" name="image24.png"/>
             <a:graphic>
               <a:graphicData uri="http://schemas.openxmlformats.org/drawingml/2006/picture">
                 <pic:pic>
                   <pic:nvPicPr>
-                    <pic:cNvPr id="0" name="image14.png"/>
+                    <pic:cNvPr id="0" name="image24.png"/>
                     <pic:cNvPicPr preferRelativeResize="0"/>
                   </pic:nvPicPr>
                   <pic:blipFill>
@@ -2503,12 +2503,12 @@
           <wp:inline distB="114300" distT="114300" distL="114300" distR="114300">
             <wp:extent cx="5943600" cy="2489200"/>
             <wp:effectExtent b="0" l="0" r="0" t="0"/>
-            <wp:docPr id="13" name="image31.png"/>
+            <wp:docPr id="13" name="image25.png"/>
             <a:graphic>
               <a:graphicData uri="http://schemas.openxmlformats.org/drawingml/2006/picture">
                 <pic:pic>
                   <pic:nvPicPr>
-                    <pic:cNvPr id="0" name="image31.png"/>
+                    <pic:cNvPr id="0" name="image25.png"/>
                     <pic:cNvPicPr preferRelativeResize="0"/>
                   </pic:nvPicPr>
                   <pic:blipFill>
@@ -2571,12 +2571,12 @@
           <wp:inline distB="114300" distT="114300" distL="114300" distR="114300">
             <wp:extent cx="5943600" cy="3975100"/>
             <wp:effectExtent b="0" l="0" r="0" t="0"/>
-            <wp:docPr id="29" name="image23.png"/>
+            <wp:docPr id="29" name="image22.png"/>
             <a:graphic>
               <a:graphicData uri="http://schemas.openxmlformats.org/drawingml/2006/picture">
                 <pic:pic>
                   <pic:nvPicPr>
-                    <pic:cNvPr id="0" name="image23.png"/>
+                    <pic:cNvPr id="0" name="image22.png"/>
                     <pic:cNvPicPr preferRelativeResize="0"/>
                   </pic:nvPicPr>
                   <pic:blipFill>
@@ -2650,12 +2650,12 @@
           <wp:inline distB="114300" distT="114300" distL="114300" distR="114300">
             <wp:extent cx="5943600" cy="1447800"/>
             <wp:effectExtent b="0" l="0" r="0" t="0"/>
-            <wp:docPr id="24" name="image21.png"/>
+            <wp:docPr id="24" name="image23.png"/>
             <a:graphic>
               <a:graphicData uri="http://schemas.openxmlformats.org/drawingml/2006/picture">
                 <pic:pic>
                   <pic:nvPicPr>
-                    <pic:cNvPr id="0" name="image21.png"/>
+                    <pic:cNvPr id="0" name="image23.png"/>
                     <pic:cNvPicPr preferRelativeResize="0"/>
                   </pic:nvPicPr>
                   <pic:blipFill>
@@ -2745,12 +2745,12 @@
             <wp:extent cx="5429250" cy="3749698"/>
             <wp:effectExtent b="0" l="0" r="0" t="0"/>
             <wp:wrapSquare wrapText="bothSides" distB="114300" distT="114300" distL="114300" distR="114300"/>
-            <wp:docPr id="3" name="image18.png"/>
+            <wp:docPr id="3" name="image26.png"/>
             <a:graphic>
               <a:graphicData uri="http://schemas.openxmlformats.org/drawingml/2006/picture">
                 <pic:pic>
                   <pic:nvPicPr>
-                    <pic:cNvPr id="0" name="image18.png"/>
+                    <pic:cNvPr id="0" name="image26.png"/>
                     <pic:cNvPicPr preferRelativeResize="0"/>
                   </pic:nvPicPr>
                   <pic:blipFill>
@@ -2808,12 +2808,12 @@
             <wp:extent cx="5553075" cy="3943350"/>
             <wp:effectExtent b="0" l="0" r="0" t="0"/>
             <wp:wrapSquare wrapText="bothSides" distB="114300" distT="114300" distL="114300" distR="114300"/>
-            <wp:docPr id="7" name="image25.png"/>
+            <wp:docPr id="7" name="image28.png"/>
             <a:graphic>
               <a:graphicData uri="http://schemas.openxmlformats.org/drawingml/2006/picture">
                 <pic:pic>
                   <pic:nvPicPr>
-                    <pic:cNvPr id="0" name="image25.png"/>
+                    <pic:cNvPr id="0" name="image28.png"/>
                     <pic:cNvPicPr preferRelativeResize="0"/>
                   </pic:nvPicPr>
                   <pic:blipFill>
@@ -3271,12 +3271,12 @@
             <wp:extent cx="5943600" cy="3200400"/>
             <wp:effectExtent b="0" l="0" r="0" t="0"/>
             <wp:wrapSquare wrapText="bothSides" distB="114300" distT="114300" distL="114300" distR="114300"/>
-            <wp:docPr id="27" name="image28.png"/>
+            <wp:docPr id="27" name="image20.png"/>
             <a:graphic>
               <a:graphicData uri="http://schemas.openxmlformats.org/drawingml/2006/picture">
                 <pic:pic>
                   <pic:nvPicPr>
-                    <pic:cNvPr id="0" name="image28.png"/>
+                    <pic:cNvPr id="0" name="image20.png"/>
                     <pic:cNvPicPr preferRelativeResize="0"/>
                   </pic:nvPicPr>
                   <pic:blipFill>
@@ -3355,12 +3355,12 @@
           <wp:inline distB="114300" distT="114300" distL="114300" distR="114300">
             <wp:extent cx="5943600" cy="1689100"/>
             <wp:effectExtent b="0" l="0" r="0" t="0"/>
-            <wp:docPr id="28" name="image22.png"/>
+            <wp:docPr id="28" name="image30.png"/>
             <a:graphic>
               <a:graphicData uri="http://schemas.openxmlformats.org/drawingml/2006/picture">
                 <pic:pic>
                   <pic:nvPicPr>
-                    <pic:cNvPr id="0" name="image22.png"/>
+                    <pic:cNvPr id="0" name="image30.png"/>
                     <pic:cNvPicPr preferRelativeResize="0"/>
                   </pic:nvPicPr>
                   <pic:blipFill>
@@ -3411,12 +3411,12 @@
           <wp:inline distB="114300" distT="114300" distL="114300" distR="114300">
             <wp:extent cx="5943600" cy="3924300"/>
             <wp:effectExtent b="0" l="0" r="0" t="0"/>
-            <wp:docPr id="18" name="image12.png"/>
+            <wp:docPr id="18" name="image11.png"/>
             <a:graphic>
               <a:graphicData uri="http://schemas.openxmlformats.org/drawingml/2006/picture">
                 <pic:pic>
                   <pic:nvPicPr>
-                    <pic:cNvPr id="0" name="image12.png"/>
+                    <pic:cNvPr id="0" name="image11.png"/>
                     <pic:cNvPicPr preferRelativeResize="0"/>
                   </pic:nvPicPr>
                   <pic:blipFill>
@@ -3479,12 +3479,12 @@
           <wp:inline distB="114300" distT="114300" distL="114300" distR="114300">
             <wp:extent cx="5943600" cy="2311400"/>
             <wp:effectExtent b="0" l="0" r="0" t="0"/>
-            <wp:docPr id="21" name="image29.png"/>
+            <wp:docPr id="21" name="image31.png"/>
             <a:graphic>
               <a:graphicData uri="http://schemas.openxmlformats.org/drawingml/2006/picture">
                 <pic:pic>
                   <pic:nvPicPr>
-                    <pic:cNvPr id="0" name="image29.png"/>
+                    <pic:cNvPr id="0" name="image31.png"/>
                     <pic:cNvPicPr preferRelativeResize="0"/>
                   </pic:nvPicPr>
                   <pic:blipFill>
@@ -4947,7 +4947,7 @@
       <w:pPr>
         <w:numPr>
           <w:ilvl w:val="0"/>
-          <w:numId w:val="16"/>
+          <w:numId w:val="17"/>
         </w:numPr>
         <w:spacing w:after="0" w:afterAutospacing="0"/>
         <w:ind w:left="720" w:hanging="360"/>
@@ -4973,7 +4973,7 @@
       <w:pPr>
         <w:numPr>
           <w:ilvl w:val="0"/>
-          <w:numId w:val="16"/>
+          <w:numId w:val="17"/>
         </w:numPr>
         <w:spacing w:after="0" w:afterAutospacing="0" w:before="0" w:beforeAutospacing="0"/>
         <w:ind w:left="720" w:hanging="360"/>
@@ -4999,7 +4999,7 @@
       <w:pPr>
         <w:numPr>
           <w:ilvl w:val="0"/>
-          <w:numId w:val="16"/>
+          <w:numId w:val="17"/>
         </w:numPr>
         <w:spacing w:before="0" w:beforeAutospacing="0"/>
         <w:ind w:left="720" w:hanging="360"/>
@@ -6250,12 +6250,12 @@
             <wp:extent cx="3259167" cy="3974594"/>
             <wp:effectExtent b="0" l="0" r="0" t="0"/>
             <wp:wrapTopAndBottom distB="114300" distT="114300"/>
-            <wp:docPr id="23" name="image24.png"/>
+            <wp:docPr id="23" name="image18.png"/>
             <a:graphic>
               <a:graphicData uri="http://schemas.openxmlformats.org/drawingml/2006/picture">
                 <pic:pic>
                   <pic:nvPicPr>
-                    <pic:cNvPr id="0" name="image24.png"/>
+                    <pic:cNvPr id="0" name="image18.png"/>
                     <pic:cNvPicPr preferRelativeResize="0"/>
                   </pic:nvPicPr>
                   <pic:blipFill>
@@ -6292,12 +6292,12 @@
             <wp:extent cx="3705225" cy="2457450"/>
             <wp:effectExtent b="0" l="0" r="0" t="0"/>
             <wp:wrapTopAndBottom distB="114300" distT="114300"/>
-            <wp:docPr id="6" name="image8.png"/>
+            <wp:docPr id="6" name="image9.png"/>
             <a:graphic>
               <a:graphicData uri="http://schemas.openxmlformats.org/drawingml/2006/picture">
                 <pic:pic>
                   <pic:nvPicPr>
-                    <pic:cNvPr id="0" name="image8.png"/>
+                    <pic:cNvPr id="0" name="image9.png"/>
                     <pic:cNvPicPr preferRelativeResize="0"/>
                   </pic:nvPicPr>
                   <pic:blipFill>
@@ -6382,12 +6382,12 @@
             <wp:extent cx="3381771" cy="3895576"/>
             <wp:effectExtent b="0" l="0" r="0" t="0"/>
             <wp:wrapTopAndBottom distB="114300" distT="114300"/>
-            <wp:docPr id="31" name="image30.png"/>
+            <wp:docPr id="31" name="image21.png"/>
             <a:graphic>
               <a:graphicData uri="http://schemas.openxmlformats.org/drawingml/2006/picture">
                 <pic:pic>
                   <pic:nvPicPr>
-                    <pic:cNvPr id="0" name="image30.png"/>
+                    <pic:cNvPr id="0" name="image21.png"/>
                     <pic:cNvPicPr preferRelativeResize="0"/>
                   </pic:nvPicPr>
                   <pic:blipFill>
@@ -6731,12 +6731,12 @@
             <wp:extent cx="3800475" cy="1295400"/>
             <wp:effectExtent b="0" l="0" r="0" t="0"/>
             <wp:wrapTopAndBottom distB="114300" distT="114300"/>
-            <wp:docPr id="26" name="image17.png"/>
+            <wp:docPr id="26" name="image16.png"/>
             <a:graphic>
               <a:graphicData uri="http://schemas.openxmlformats.org/drawingml/2006/picture">
                 <pic:pic>
                   <pic:nvPicPr>
-                    <pic:cNvPr id="0" name="image17.png"/>
+                    <pic:cNvPr id="0" name="image16.png"/>
                     <pic:cNvPicPr preferRelativeResize="0"/>
                   </pic:nvPicPr>
                   <pic:blipFill>
@@ -6771,12 +6771,12 @@
           <wp:inline distB="114300" distT="114300" distL="114300" distR="114300">
             <wp:extent cx="5943600" cy="3200400"/>
             <wp:effectExtent b="0" l="0" r="0" t="0"/>
-            <wp:docPr id="14" name="image26.png"/>
+            <wp:docPr id="14" name="image12.png"/>
             <a:graphic>
               <a:graphicData uri="http://schemas.openxmlformats.org/drawingml/2006/picture">
                 <pic:pic>
                   <pic:nvPicPr>
-                    <pic:cNvPr id="0" name="image26.png"/>
+                    <pic:cNvPr id="0" name="image12.png"/>
                     <pic:cNvPicPr preferRelativeResize="0"/>
                   </pic:nvPicPr>
                   <pic:blipFill>
@@ -7704,7 +7704,7 @@
         <w:rPr>
           <w:rtl w:val="0"/>
         </w:rPr>
-        <w:t xml:space="preserve">Based on the result from those three machine learning algorithms, I'll be determining the best machine learning algorithm based on accuracy and computational time. All algorithms were analyzed by initially using default parameters and making improvements by optimizing model parameters using either RandomizedSearchCV and GridSearchCV.</w:t>
+        <w:t xml:space="preserve">Based on the result from those three machine learning algorithms, I'll be determining the best machine learning algorithm based on AUC and computational time. All algorithms were analyzed by initially using default parameters and making improvements by optimizing model parameters using either RandomizedSearchCV and GridSearchCV.</w:t>
       </w:r>
     </w:p>
     <w:p>
@@ -7807,12 +7807,12 @@
             <wp:extent cx="4429125" cy="1476375"/>
             <wp:effectExtent b="0" l="0" r="0" t="0"/>
             <wp:wrapTopAndBottom distB="114300" distT="114300"/>
-            <wp:docPr id="25" name="image13.png"/>
+            <wp:docPr id="25" name="image17.png"/>
             <a:graphic>
               <a:graphicData uri="http://schemas.openxmlformats.org/drawingml/2006/picture">
                 <pic:pic>
                   <pic:nvPicPr>
-                    <pic:cNvPr id="0" name="image13.png"/>
+                    <pic:cNvPr id="0" name="image17.png"/>
                     <pic:cNvPicPr preferRelativeResize="0"/>
                   </pic:nvPicPr>
                   <pic:blipFill>
@@ -7904,7 +7904,7 @@
         <w:widowControl w:val="1"/>
         <w:numPr>
           <w:ilvl w:val="0"/>
-          <w:numId w:val="17"/>
+          <w:numId w:val="18"/>
         </w:numPr>
         <w:pBdr>
           <w:top w:space="0" w:sz="0" w:val="nil"/>
@@ -7944,7 +7944,7 @@
         <w:widowControl w:val="1"/>
         <w:numPr>
           <w:ilvl w:val="0"/>
-          <w:numId w:val="17"/>
+          <w:numId w:val="18"/>
         </w:numPr>
         <w:pBdr>
           <w:top w:space="0" w:sz="0" w:val="nil"/>
@@ -7984,7 +7984,7 @@
         <w:widowControl w:val="1"/>
         <w:numPr>
           <w:ilvl w:val="0"/>
-          <w:numId w:val="17"/>
+          <w:numId w:val="18"/>
         </w:numPr>
         <w:pBdr>
           <w:top w:space="0" w:sz="0" w:val="nil"/>
@@ -8024,7 +8024,7 @@
         <w:widowControl w:val="1"/>
         <w:numPr>
           <w:ilvl w:val="0"/>
-          <w:numId w:val="17"/>
+          <w:numId w:val="18"/>
         </w:numPr>
         <w:pBdr>
           <w:top w:space="0" w:sz="0" w:val="nil"/>
@@ -8064,7 +8064,7 @@
         <w:widowControl w:val="1"/>
         <w:numPr>
           <w:ilvl w:val="0"/>
-          <w:numId w:val="17"/>
+          <w:numId w:val="18"/>
         </w:numPr>
         <w:pBdr>
           <w:top w:space="0" w:sz="0" w:val="nil"/>
@@ -8104,7 +8104,7 @@
         <w:widowControl w:val="1"/>
         <w:numPr>
           <w:ilvl w:val="0"/>
-          <w:numId w:val="17"/>
+          <w:numId w:val="18"/>
         </w:numPr>
         <w:pBdr>
           <w:top w:space="0" w:sz="0" w:val="nil"/>
@@ -8328,12 +8328,12 @@
             <wp:extent cx="4410075" cy="581025"/>
             <wp:effectExtent b="0" l="0" r="0" t="0"/>
             <wp:wrapTopAndBottom distB="114300" distT="114300"/>
-            <wp:docPr id="12" name="image4.png"/>
+            <wp:docPr id="12" name="image3.png"/>
             <a:graphic>
               <a:graphicData uri="http://schemas.openxmlformats.org/drawingml/2006/picture">
                 <pic:pic>
                   <pic:nvPicPr>
-                    <pic:cNvPr id="0" name="image4.png"/>
+                    <pic:cNvPr id="0" name="image3.png"/>
                     <pic:cNvPicPr preferRelativeResize="0"/>
                   </pic:nvPicPr>
                   <pic:blipFill>
@@ -8392,12 +8392,12 @@
             <wp:extent cx="4591050" cy="2409825"/>
             <wp:effectExtent b="0" l="0" r="0" t="0"/>
             <wp:wrapSquare wrapText="bothSides" distB="114300" distT="114300" distL="114300" distR="114300"/>
-            <wp:docPr id="22" name="image20.png"/>
+            <wp:docPr id="22" name="image19.png"/>
             <a:graphic>
               <a:graphicData uri="http://schemas.openxmlformats.org/drawingml/2006/picture">
                 <pic:pic>
                   <pic:nvPicPr>
-                    <pic:cNvPr id="0" name="image20.png"/>
+                    <pic:cNvPr id="0" name="image19.png"/>
                     <pic:cNvPicPr preferRelativeResize="0"/>
                   </pic:nvPicPr>
                   <pic:blipFill>
@@ -8442,7 +8442,7 @@
         <w:rPr>
           <w:rtl w:val="0"/>
         </w:rPr>
-        <w:t xml:space="preserve">Randomized Search CV improved its overall accuracy by 1% by improving in identifying true negatives but it did not significantly reduce false positives. Random Forest gave equal weights to all created decision trees which resulted in about 80% accuracy; we will identify whether giving different weights to each decision tree will give better results by using Adaptive Boosting.</w:t>
+        <w:t xml:space="preserve">Randomized Search CV improved its overall AUC by 1% by improving in identifying true negatives but it did not significantly reduce false positives. Random Forest gave equal weights to all created decision trees which resulted in about 80% AUC; we will identify whether giving different weights to each decision tree will give better results by using Adaptive Boosting.</w:t>
       </w:r>
     </w:p>
     <w:p>
@@ -8568,7 +8568,7 @@
           <w:b w:val="1"/>
           <w:rtl w:val="0"/>
         </w:rPr>
-        <w:t xml:space="preserve">accuracy</w:t>
+        <w:t xml:space="preserve">AUC</w:t>
       </w:r>
       <w:r>
         <w:rPr>
@@ -8628,12 +8628,12 @@
             <wp:extent cx="4371975" cy="1552575"/>
             <wp:effectExtent b="0" l="0" r="0" t="0"/>
             <wp:wrapTopAndBottom distB="114300" distT="114300"/>
-            <wp:docPr id="30" name="image16.png"/>
+            <wp:docPr id="30" name="image15.png"/>
             <a:graphic>
               <a:graphicData uri="http://schemas.openxmlformats.org/drawingml/2006/picture">
                 <pic:pic>
                   <pic:nvPicPr>
-                    <pic:cNvPr id="0" name="image16.png"/>
+                    <pic:cNvPr id="0" name="image15.png"/>
                     <pic:cNvPicPr preferRelativeResize="0"/>
                   </pic:nvPicPr>
                   <pic:blipFill>
@@ -8851,12 +8851,12 @@
             <wp:extent cx="4552950" cy="771525"/>
             <wp:effectExtent b="0" l="0" r="0" t="0"/>
             <wp:wrapTopAndBottom distB="114300" distT="114300"/>
-            <wp:docPr id="2" name="image3.png"/>
+            <wp:docPr id="2" name="image10.png"/>
             <a:graphic>
               <a:graphicData uri="http://schemas.openxmlformats.org/drawingml/2006/picture">
                 <pic:pic>
                   <pic:nvPicPr>
-                    <pic:cNvPr id="0" name="image3.png"/>
+                    <pic:cNvPr id="0" name="image10.png"/>
                     <pic:cNvPicPr preferRelativeResize="0"/>
                   </pic:nvPicPr>
                   <pic:blipFill>
@@ -8929,12 +8929,12 @@
             <wp:extent cx="4638675" cy="2390775"/>
             <wp:effectExtent b="0" l="0" r="0" t="0"/>
             <wp:wrapTopAndBottom distB="114300" distT="114300"/>
-            <wp:docPr id="20" name="image9.png"/>
+            <wp:docPr id="20" name="image7.png"/>
             <a:graphic>
               <a:graphicData uri="http://schemas.openxmlformats.org/drawingml/2006/picture">
                 <pic:pic>
                   <pic:nvPicPr>
-                    <pic:cNvPr id="0" name="image9.png"/>
+                    <pic:cNvPr id="0" name="image7.png"/>
                     <pic:cNvPicPr preferRelativeResize="0"/>
                   </pic:nvPicPr>
                   <pic:blipFill>
@@ -9016,7 +9016,7 @@
         <w:rPr>
           <w:rtl w:val="0"/>
         </w:rPr>
-        <w:t xml:space="preserve"> accuracy which is lower than Random Forest's initial accuracy. However it did provide lower false positives at </w:t>
+        <w:t xml:space="preserve"> AUC which is lower than Random Forest's initial AUC. However it did provide lower false positives at </w:t>
       </w:r>
       <w:r>
         <w:rPr>
@@ -9129,7 +9129,7 @@
         <w:rPr>
           <w:rtl w:val="0"/>
         </w:rPr>
-        <w:t xml:space="preserve">AdaBoost provided a fairly okay result in identifying closed and open restaurants through sampling distribution and giving each stump its own weight in deciding which model worked best. I decided to use gradient boosting to see if it provides a similar or better result to Random Forest (which currently holds best accuracy) through residual error directly instead of giving weights to each data point.</w:t>
+        <w:t xml:space="preserve">AdaBoost provided a fairly okay result in identifying closed and open restaurants through sampling distribution and giving each stump its own weight in deciding which model worked best. I decided to use gradient boosting to see if it provides a similar or better result to Random Forest (which currently holds best AUC) through residual error directly instead of giving weights to each data point.</w:t>
       </w:r>
     </w:p>
     <w:p>
@@ -9166,12 +9166,12 @@
             <wp:extent cx="4429125" cy="1504950"/>
             <wp:effectExtent b="0" l="0" r="0" t="0"/>
             <wp:wrapTopAndBottom distB="114300" distT="114300"/>
-            <wp:docPr id="1" name="image15.png"/>
+            <wp:docPr id="1" name="image1.png"/>
             <a:graphic>
               <a:graphicData uri="http://schemas.openxmlformats.org/drawingml/2006/picture">
                 <pic:pic>
                   <pic:nvPicPr>
-                    <pic:cNvPr id="0" name="image15.png"/>
+                    <pic:cNvPr id="0" name="image1.png"/>
                     <pic:cNvPicPr preferRelativeResize="0"/>
                   </pic:nvPicPr>
                   <pic:blipFill>
@@ -9217,7 +9217,7 @@
         <w:rPr>
           <w:rtl w:val="0"/>
         </w:rPr>
-        <w:t xml:space="preserve">) compared to other algorithms. Overall it has initial accuracy at </w:t>
+        <w:t xml:space="preserve">) compared to other algorithms. Overall it has initial AUC at </w:t>
       </w:r>
       <w:r>
         <w:rPr>
@@ -9263,7 +9263,7 @@
         <w:widowControl w:val="1"/>
         <w:numPr>
           <w:ilvl w:val="0"/>
-          <w:numId w:val="18"/>
+          <w:numId w:val="19"/>
         </w:numPr>
         <w:pBdr>
           <w:top w:space="0" w:sz="0" w:val="nil"/>
@@ -9320,7 +9320,7 @@
         <w:widowControl w:val="1"/>
         <w:numPr>
           <w:ilvl w:val="0"/>
-          <w:numId w:val="18"/>
+          <w:numId w:val="19"/>
         </w:numPr>
         <w:pBdr>
           <w:top w:space="0" w:sz="0" w:val="nil"/>
@@ -9404,12 +9404,12 @@
             <wp:extent cx="4495800" cy="762000"/>
             <wp:effectExtent b="0" l="0" r="0" t="0"/>
             <wp:wrapTopAndBottom distB="114300" distT="114300"/>
-            <wp:docPr id="15" name="image2.png"/>
+            <wp:docPr id="15" name="image8.png"/>
             <a:graphic>
               <a:graphicData uri="http://schemas.openxmlformats.org/drawingml/2006/picture">
                 <pic:pic>
                   <pic:nvPicPr>
-                    <pic:cNvPr id="0" name="image2.png"/>
+                    <pic:cNvPr id="0" name="image8.png"/>
                     <pic:cNvPicPr preferRelativeResize="0"/>
                   </pic:nvPicPr>
                   <pic:blipFill>
@@ -9482,12 +9482,12 @@
             <wp:extent cx="4524375" cy="2343150"/>
             <wp:effectExtent b="0" l="0" r="0" t="0"/>
             <wp:wrapTopAndBottom distB="114300" distT="114300"/>
-            <wp:docPr id="19" name="image7.png"/>
+            <wp:docPr id="19" name="image2.png"/>
             <a:graphic>
               <a:graphicData uri="http://schemas.openxmlformats.org/drawingml/2006/picture">
                 <pic:pic>
                   <pic:nvPicPr>
-                    <pic:cNvPr id="0" name="image7.png"/>
+                    <pic:cNvPr id="0" name="image2.png"/>
                     <pic:cNvPicPr preferRelativeResize="0"/>
                   </pic:nvPicPr>
                   <pic:blipFill>
@@ -9558,7 +9558,7 @@
         <w:rPr>
           <w:rtl w:val="0"/>
         </w:rPr>
-        <w:t xml:space="preserve"> accuracy which is lower than Random Forest's initial accuracy but higher than AdaBoost's accuracy. However it did provide the highest false positives at </w:t>
+        <w:t xml:space="preserve"> AUC which is lower than Random Forest's initial AUC but higher than AdaBoost's AUC. However it did provide the highest false positives at </w:t>
       </w:r>
       <w:r>
         <w:rPr>
@@ -9608,7 +9608,7 @@
         <w:rPr>
           <w:rtl w:val="0"/>
         </w:rPr>
-        <w:t xml:space="preserve">It yielded the best overall accuracy result at </w:t>
+        <w:t xml:space="preserve">It yielded the best overall AUC result at </w:t>
       </w:r>
       <w:r>
         <w:rPr>
@@ -9686,12 +9686,12 @@
             <wp:extent cx="3886200" cy="2724150"/>
             <wp:effectExtent b="0" l="0" r="0" t="0"/>
             <wp:wrapTopAndBottom distB="114300" distT="114300"/>
-            <wp:docPr id="11" name="image10.png"/>
+            <wp:docPr id="11" name="image13.png"/>
             <a:graphic>
               <a:graphicData uri="http://schemas.openxmlformats.org/drawingml/2006/picture">
                 <pic:pic>
                   <pic:nvPicPr>
-                    <pic:cNvPr id="0" name="image10.png"/>
+                    <pic:cNvPr id="0" name="image13.png"/>
                     <pic:cNvPicPr preferRelativeResize="0"/>
                   </pic:nvPicPr>
                   <pic:blipFill>
@@ -10043,7 +10043,7 @@
         <w:widowControl w:val="1"/>
         <w:numPr>
           <w:ilvl w:val="0"/>
-          <w:numId w:val="20"/>
+          <w:numId w:val="15"/>
         </w:numPr>
         <w:pBdr>
           <w:top w:space="0" w:sz="0" w:val="nil"/>
@@ -10053,10 +10053,12 @@
           <w:between w:space="0" w:sz="0" w:val="nil"/>
         </w:pBdr>
         <w:shd w:fill="auto" w:val="clear"/>
-        <w:spacing w:after="36" w:before="36" w:line="240" w:lineRule="auto"/>
-        <w:ind w:left="480" w:right="0" w:hanging="480"/>
+        <w:spacing w:after="0" w:afterAutospacing="0" w:before="36" w:line="240" w:lineRule="auto"/>
+        <w:ind w:left="720" w:right="0" w:hanging="360"/>
         <w:jc w:val="left"/>
-        <w:rPr/>
+        <w:rPr>
+          <w:u w:val="none"/>
+        </w:rPr>
       </w:pPr>
       <w:r>
         <w:rPr>
@@ -10129,7 +10131,7 @@
         <w:widowControl w:val="1"/>
         <w:numPr>
           <w:ilvl w:val="0"/>
-          <w:numId w:val="20"/>
+          <w:numId w:val="15"/>
         </w:numPr>
         <w:pBdr>
           <w:top w:space="0" w:sz="0" w:val="nil"/>
@@ -10139,10 +10141,12 @@
           <w:between w:space="0" w:sz="0" w:val="nil"/>
         </w:pBdr>
         <w:shd w:fill="auto" w:val="clear"/>
-        <w:spacing w:after="36" w:before="36" w:line="240" w:lineRule="auto"/>
-        <w:ind w:left="480" w:right="0" w:hanging="480"/>
+        <w:spacing w:after="0" w:afterAutospacing="0" w:before="0" w:beforeAutospacing="0" w:line="240" w:lineRule="auto"/>
+        <w:ind w:left="720" w:right="0" w:hanging="360"/>
         <w:jc w:val="left"/>
-        <w:rPr/>
+        <w:rPr>
+          <w:u w:val="none"/>
+        </w:rPr>
       </w:pPr>
       <w:r>
         <w:rPr>
@@ -10192,7 +10196,7 @@
         <w:widowControl w:val="1"/>
         <w:numPr>
           <w:ilvl w:val="0"/>
-          <w:numId w:val="20"/>
+          <w:numId w:val="15"/>
         </w:numPr>
         <w:pBdr>
           <w:top w:space="0" w:sz="0" w:val="nil"/>
@@ -10202,10 +10206,22 @@
           <w:between w:space="0" w:sz="0" w:val="nil"/>
         </w:pBdr>
         <w:shd w:fill="auto" w:val="clear"/>
-        <w:spacing w:after="36" w:before="36" w:line="240" w:lineRule="auto"/>
-        <w:ind w:left="480" w:right="0" w:hanging="480"/>
+        <w:spacing w:after="0" w:afterAutospacing="0" w:before="0" w:beforeAutospacing="0" w:line="240" w:lineRule="auto"/>
+        <w:ind w:left="720" w:right="0" w:hanging="360"/>
         <w:jc w:val="left"/>
-        <w:rPr/>
+        <w:rPr>
+          <w:rFonts w:ascii="Cambria" w:cs="Cambria" w:eastAsia="Cambria" w:hAnsi="Cambria"/>
+          <w:b w:val="0"/>
+          <w:i w:val="0"/>
+          <w:smallCaps w:val="0"/>
+          <w:strike w:val="0"/>
+          <w:color w:val="000000"/>
+          <w:sz w:val="24"/>
+          <w:szCs w:val="24"/>
+          <w:u w:val="none"/>
+          <w:shd w:fill="auto" w:val="clear"/>
+          <w:vertAlign w:val="baseline"/>
+        </w:rPr>
       </w:pPr>
       <w:r>
         <w:rPr>
@@ -10232,7 +10248,7 @@
         <w:widowControl w:val="1"/>
         <w:numPr>
           <w:ilvl w:val="0"/>
-          <w:numId w:val="20"/>
+          <w:numId w:val="15"/>
         </w:numPr>
         <w:pBdr>
           <w:top w:space="0" w:sz="0" w:val="nil"/>
@@ -10242,10 +10258,12 @@
           <w:between w:space="0" w:sz="0" w:val="nil"/>
         </w:pBdr>
         <w:shd w:fill="auto" w:val="clear"/>
-        <w:spacing w:after="36" w:before="36" w:line="240" w:lineRule="auto"/>
-        <w:ind w:left="480" w:right="0" w:hanging="480"/>
+        <w:spacing w:after="36" w:before="0" w:beforeAutospacing="0" w:line="240" w:lineRule="auto"/>
+        <w:ind w:left="720" w:right="0" w:hanging="360"/>
         <w:jc w:val="left"/>
-        <w:rPr/>
+        <w:rPr>
+          <w:u w:val="none"/>
+        </w:rPr>
       </w:pPr>
       <w:r>
         <w:rPr>
@@ -12071,92 +12089,110 @@
     <w:lvl w:ilvl="0">
       <w:start w:val="1"/>
       <w:numFmt w:val="bullet"/>
-      <w:lvlText w:val="•"/>
-      <w:lvlJc w:val="left"/>
-      <w:pPr>
-        <w:ind w:left="480" w:hanging="480"/>
-      </w:pPr>
-      <w:rPr/>
+      <w:lvlText w:val="●"/>
+      <w:lvlJc w:val="left"/>
+      <w:pPr>
+        <w:ind w:left="720" w:hanging="360"/>
+      </w:pPr>
+      <w:rPr>
+        <w:u w:val="none"/>
+      </w:rPr>
     </w:lvl>
     <w:lvl w:ilvl="1">
       <w:start w:val="1"/>
       <w:numFmt w:val="bullet"/>
-      <w:lvlText w:val="–"/>
-      <w:lvlJc w:val="left"/>
-      <w:pPr>
-        <w:ind w:left="1200" w:hanging="480"/>
-      </w:pPr>
-      <w:rPr/>
+      <w:lvlText w:val="○"/>
+      <w:lvlJc w:val="left"/>
+      <w:pPr>
+        <w:ind w:left="1440" w:hanging="360"/>
+      </w:pPr>
+      <w:rPr>
+        <w:u w:val="none"/>
+      </w:rPr>
     </w:lvl>
     <w:lvl w:ilvl="2">
       <w:start w:val="1"/>
       <w:numFmt w:val="bullet"/>
-      <w:lvlText w:val="•"/>
-      <w:lvlJc w:val="left"/>
-      <w:pPr>
-        <w:ind w:left="1920" w:hanging="480"/>
-      </w:pPr>
-      <w:rPr/>
+      <w:lvlText w:val="■"/>
+      <w:lvlJc w:val="left"/>
+      <w:pPr>
+        <w:ind w:left="2160" w:hanging="360"/>
+      </w:pPr>
+      <w:rPr>
+        <w:u w:val="none"/>
+      </w:rPr>
     </w:lvl>
     <w:lvl w:ilvl="3">
       <w:start w:val="1"/>
       <w:numFmt w:val="bullet"/>
-      <w:lvlText w:val="–"/>
-      <w:lvlJc w:val="left"/>
-      <w:pPr>
-        <w:ind w:left="2640" w:hanging="480"/>
-      </w:pPr>
-      <w:rPr/>
+      <w:lvlText w:val="●"/>
+      <w:lvlJc w:val="left"/>
+      <w:pPr>
+        <w:ind w:left="2880" w:hanging="360"/>
+      </w:pPr>
+      <w:rPr>
+        <w:u w:val="none"/>
+      </w:rPr>
     </w:lvl>
     <w:lvl w:ilvl="4">
       <w:start w:val="1"/>
       <w:numFmt w:val="bullet"/>
-      <w:lvlText w:val="•"/>
-      <w:lvlJc w:val="left"/>
-      <w:pPr>
-        <w:ind w:left="3360" w:hanging="480"/>
-      </w:pPr>
-      <w:rPr/>
+      <w:lvlText w:val="○"/>
+      <w:lvlJc w:val="left"/>
+      <w:pPr>
+        <w:ind w:left="3600" w:hanging="360"/>
+      </w:pPr>
+      <w:rPr>
+        <w:u w:val="none"/>
+      </w:rPr>
     </w:lvl>
     <w:lvl w:ilvl="5">
       <w:start w:val="1"/>
       <w:numFmt w:val="bullet"/>
-      <w:lvlText w:val="–"/>
-      <w:lvlJc w:val="left"/>
-      <w:pPr>
-        <w:ind w:left="4080" w:hanging="480"/>
-      </w:pPr>
-      <w:rPr/>
+      <w:lvlText w:val="■"/>
+      <w:lvlJc w:val="left"/>
+      <w:pPr>
+        <w:ind w:left="4320" w:hanging="360"/>
+      </w:pPr>
+      <w:rPr>
+        <w:u w:val="none"/>
+      </w:rPr>
     </w:lvl>
     <w:lvl w:ilvl="6">
       <w:start w:val="1"/>
       <w:numFmt w:val="bullet"/>
-      <w:lvlText w:val="•"/>
-      <w:lvlJc w:val="left"/>
-      <w:pPr>
-        <w:ind w:left="4800" w:hanging="480"/>
-      </w:pPr>
-      <w:rPr/>
+      <w:lvlText w:val="●"/>
+      <w:lvlJc w:val="left"/>
+      <w:pPr>
+        <w:ind w:left="5040" w:hanging="360"/>
+      </w:pPr>
+      <w:rPr>
+        <w:u w:val="none"/>
+      </w:rPr>
     </w:lvl>
     <w:lvl w:ilvl="7">
       <w:start w:val="1"/>
       <w:numFmt w:val="bullet"/>
-      <w:lvlText w:val=""/>
-      <w:lvlJc w:val="left"/>
-      <w:pPr>
-        <w:ind w:left="0" w:firstLine="0"/>
-      </w:pPr>
-      <w:rPr/>
+      <w:lvlText w:val="○"/>
+      <w:lvlJc w:val="left"/>
+      <w:pPr>
+        <w:ind w:left="5760" w:hanging="360"/>
+      </w:pPr>
+      <w:rPr>
+        <w:u w:val="none"/>
+      </w:rPr>
     </w:lvl>
     <w:lvl w:ilvl="8">
       <w:start w:val="1"/>
       <w:numFmt w:val="bullet"/>
-      <w:lvlText w:val=""/>
-      <w:lvlJc w:val="left"/>
-      <w:pPr>
-        <w:ind w:left="0" w:firstLine="0"/>
-      </w:pPr>
-      <w:rPr/>
+      <w:lvlText w:val="■"/>
+      <w:lvlJc w:val="left"/>
+      <w:pPr>
+        <w:ind w:left="6480" w:hanging="360"/>
+      </w:pPr>
+      <w:rPr>
+        <w:u w:val="none"/>
+      </w:rPr>
     </w:lvl>
   </w:abstractNum>
   <w:abstractNum w:abstractNumId="18">
@@ -12255,202 +12291,202 @@
     <w:lvl w:ilvl="0">
       <w:start w:val="1"/>
       <w:numFmt w:val="bullet"/>
-      <w:lvlText w:val="●"/>
-      <w:lvlJc w:val="left"/>
-      <w:pPr>
-        <w:ind w:left="720" w:hanging="360"/>
-      </w:pPr>
-      <w:rPr>
-        <w:u w:val="none"/>
-      </w:rPr>
+      <w:lvlText w:val="•"/>
+      <w:lvlJc w:val="left"/>
+      <w:pPr>
+        <w:ind w:left="480" w:hanging="480"/>
+      </w:pPr>
+      <w:rPr/>
     </w:lvl>
     <w:lvl w:ilvl="1">
       <w:start w:val="1"/>
       <w:numFmt w:val="bullet"/>
-      <w:lvlText w:val="○"/>
-      <w:lvlJc w:val="left"/>
-      <w:pPr>
-        <w:ind w:left="1440" w:hanging="360"/>
-      </w:pPr>
-      <w:rPr>
-        <w:u w:val="none"/>
-      </w:rPr>
+      <w:lvlText w:val="–"/>
+      <w:lvlJc w:val="left"/>
+      <w:pPr>
+        <w:ind w:left="1200" w:hanging="480"/>
+      </w:pPr>
+      <w:rPr/>
     </w:lvl>
     <w:lvl w:ilvl="2">
       <w:start w:val="1"/>
       <w:numFmt w:val="bullet"/>
-      <w:lvlText w:val="■"/>
-      <w:lvlJc w:val="left"/>
-      <w:pPr>
-        <w:ind w:left="2160" w:hanging="360"/>
-      </w:pPr>
-      <w:rPr>
-        <w:u w:val="none"/>
-      </w:rPr>
+      <w:lvlText w:val="•"/>
+      <w:lvlJc w:val="left"/>
+      <w:pPr>
+        <w:ind w:left="1920" w:hanging="480"/>
+      </w:pPr>
+      <w:rPr/>
     </w:lvl>
     <w:lvl w:ilvl="3">
       <w:start w:val="1"/>
       <w:numFmt w:val="bullet"/>
-      <w:lvlText w:val="●"/>
-      <w:lvlJc w:val="left"/>
-      <w:pPr>
-        <w:ind w:left="2880" w:hanging="360"/>
-      </w:pPr>
-      <w:rPr>
-        <w:u w:val="none"/>
-      </w:rPr>
+      <w:lvlText w:val="–"/>
+      <w:lvlJc w:val="left"/>
+      <w:pPr>
+        <w:ind w:left="2640" w:hanging="480"/>
+      </w:pPr>
+      <w:rPr/>
     </w:lvl>
     <w:lvl w:ilvl="4">
       <w:start w:val="1"/>
       <w:numFmt w:val="bullet"/>
-      <w:lvlText w:val="○"/>
-      <w:lvlJc w:val="left"/>
-      <w:pPr>
-        <w:ind w:left="3600" w:hanging="360"/>
-      </w:pPr>
-      <w:rPr>
-        <w:u w:val="none"/>
-      </w:rPr>
+      <w:lvlText w:val="•"/>
+      <w:lvlJc w:val="left"/>
+      <w:pPr>
+        <w:ind w:left="3360" w:hanging="480"/>
+      </w:pPr>
+      <w:rPr/>
     </w:lvl>
     <w:lvl w:ilvl="5">
       <w:start w:val="1"/>
       <w:numFmt w:val="bullet"/>
-      <w:lvlText w:val="■"/>
-      <w:lvlJc w:val="left"/>
-      <w:pPr>
-        <w:ind w:left="4320" w:hanging="360"/>
-      </w:pPr>
-      <w:rPr>
-        <w:u w:val="none"/>
-      </w:rPr>
+      <w:lvlText w:val="–"/>
+      <w:lvlJc w:val="left"/>
+      <w:pPr>
+        <w:ind w:left="4080" w:hanging="480"/>
+      </w:pPr>
+      <w:rPr/>
     </w:lvl>
     <w:lvl w:ilvl="6">
       <w:start w:val="1"/>
       <w:numFmt w:val="bullet"/>
-      <w:lvlText w:val="●"/>
-      <w:lvlJc w:val="left"/>
-      <w:pPr>
-        <w:ind w:left="5040" w:hanging="360"/>
-      </w:pPr>
-      <w:rPr>
-        <w:u w:val="none"/>
-      </w:rPr>
+      <w:lvlText w:val="•"/>
+      <w:lvlJc w:val="left"/>
+      <w:pPr>
+        <w:ind w:left="4800" w:hanging="480"/>
+      </w:pPr>
+      <w:rPr/>
     </w:lvl>
     <w:lvl w:ilvl="7">
       <w:start w:val="1"/>
       <w:numFmt w:val="bullet"/>
-      <w:lvlText w:val="○"/>
-      <w:lvlJc w:val="left"/>
-      <w:pPr>
-        <w:ind w:left="5760" w:hanging="360"/>
-      </w:pPr>
-      <w:rPr>
-        <w:u w:val="none"/>
-      </w:rPr>
+      <w:lvlText w:val=""/>
+      <w:lvlJc w:val="left"/>
+      <w:pPr>
+        <w:ind w:left="0" w:firstLine="0"/>
+      </w:pPr>
+      <w:rPr/>
     </w:lvl>
     <w:lvl w:ilvl="8">
       <w:start w:val="1"/>
       <w:numFmt w:val="bullet"/>
-      <w:lvlText w:val="■"/>
-      <w:lvlJc w:val="left"/>
-      <w:pPr>
-        <w:ind w:left="6480" w:hanging="360"/>
-      </w:pPr>
-      <w:rPr>
-        <w:u w:val="none"/>
-      </w:rPr>
+      <w:lvlText w:val=""/>
+      <w:lvlJc w:val="left"/>
+      <w:pPr>
+        <w:ind w:left="0" w:firstLine="0"/>
+      </w:pPr>
+      <w:rPr/>
     </w:lvl>
   </w:abstractNum>
   <w:abstractNum w:abstractNumId="20">
     <w:lvl w:ilvl="0">
       <w:start w:val="1"/>
       <w:numFmt w:val="bullet"/>
-      <w:lvlText w:val="•"/>
-      <w:lvlJc w:val="left"/>
-      <w:pPr>
-        <w:ind w:left="480" w:hanging="480"/>
-      </w:pPr>
-      <w:rPr/>
+      <w:lvlText w:val="●"/>
+      <w:lvlJc w:val="left"/>
+      <w:pPr>
+        <w:ind w:left="720" w:hanging="360"/>
+      </w:pPr>
+      <w:rPr>
+        <w:u w:val="none"/>
+      </w:rPr>
     </w:lvl>
     <w:lvl w:ilvl="1">
       <w:start w:val="1"/>
       <w:numFmt w:val="bullet"/>
-      <w:lvlText w:val="–"/>
-      <w:lvlJc w:val="left"/>
-      <w:pPr>
-        <w:ind w:left="1200" w:hanging="480"/>
-      </w:pPr>
-      <w:rPr/>
+      <w:lvlText w:val="○"/>
+      <w:lvlJc w:val="left"/>
+      <w:pPr>
+        <w:ind w:left="1440" w:hanging="360"/>
+      </w:pPr>
+      <w:rPr>
+        <w:u w:val="none"/>
+      </w:rPr>
     </w:lvl>
     <w:lvl w:ilvl="2">
       <w:start w:val="1"/>
       <w:numFmt w:val="bullet"/>
-      <w:lvlText w:val="•"/>
-      <w:lvlJc w:val="left"/>
-      <w:pPr>
-        <w:ind w:left="1920" w:hanging="480"/>
-      </w:pPr>
-      <w:rPr/>
+      <w:lvlText w:val="■"/>
+      <w:lvlJc w:val="left"/>
+      <w:pPr>
+        <w:ind w:left="2160" w:hanging="360"/>
+      </w:pPr>
+      <w:rPr>
+        <w:u w:val="none"/>
+      </w:rPr>
     </w:lvl>
     <w:lvl w:ilvl="3">
       <w:start w:val="1"/>
       <w:numFmt w:val="bullet"/>
-      <w:lvlText w:val="–"/>
-      <w:lvlJc w:val="left"/>
-      <w:pPr>
-        <w:ind w:left="2640" w:hanging="480"/>
-      </w:pPr>
-      <w:rPr/>
+      <w:lvlText w:val="●"/>
+      <w:lvlJc w:val="left"/>
+      <w:pPr>
+        <w:ind w:left="2880" w:hanging="360"/>
+      </w:pPr>
+      <w:rPr>
+        <w:u w:val="none"/>
+      </w:rPr>
     </w:lvl>
     <w:lvl w:ilvl="4">
       <w:start w:val="1"/>
       <w:numFmt w:val="bullet"/>
-      <w:lvlText w:val="•"/>
-      <w:lvlJc w:val="left"/>
-      <w:pPr>
-        <w:ind w:left="3360" w:hanging="480"/>
-      </w:pPr>
-      <w:rPr/>
+      <w:lvlText w:val="○"/>
+      <w:lvlJc w:val="left"/>
+      <w:pPr>
+        <w:ind w:left="3600" w:hanging="360"/>
+      </w:pPr>
+      <w:rPr>
+        <w:u w:val="none"/>
+      </w:rPr>
     </w:lvl>
     <w:lvl w:ilvl="5">
       <w:start w:val="1"/>
       <w:numFmt w:val="bullet"/>
-      <w:lvlText w:val="–"/>
-      <w:lvlJc w:val="left"/>
-      <w:pPr>
-        <w:ind w:left="4080" w:hanging="480"/>
-      </w:pPr>
-      <w:rPr/>
+      <w:lvlText w:val="■"/>
+      <w:lvlJc w:val="left"/>
+      <w:pPr>
+        <w:ind w:left="4320" w:hanging="360"/>
+      </w:pPr>
+      <w:rPr>
+        <w:u w:val="none"/>
+      </w:rPr>
     </w:lvl>
     <w:lvl w:ilvl="6">
       <w:start w:val="1"/>
       <w:numFmt w:val="bullet"/>
-      <w:lvlText w:val="•"/>
-      <w:lvlJc w:val="left"/>
-      <w:pPr>
-        <w:ind w:left="4800" w:hanging="480"/>
-      </w:pPr>
-      <w:rPr/>
+      <w:lvlText w:val="●"/>
+      <w:lvlJc w:val="left"/>
+      <w:pPr>
+        <w:ind w:left="5040" w:hanging="360"/>
+      </w:pPr>
+      <w:rPr>
+        <w:u w:val="none"/>
+      </w:rPr>
     </w:lvl>
     <w:lvl w:ilvl="7">
       <w:start w:val="1"/>
       <w:numFmt w:val="bullet"/>
-      <w:lvlText w:val=""/>
-      <w:lvlJc w:val="left"/>
-      <w:pPr>
-        <w:ind w:left="0" w:firstLine="0"/>
-      </w:pPr>
-      <w:rPr/>
+      <w:lvlText w:val="○"/>
+      <w:lvlJc w:val="left"/>
+      <w:pPr>
+        <w:ind w:left="5760" w:hanging="360"/>
+      </w:pPr>
+      <w:rPr>
+        <w:u w:val="none"/>
+      </w:rPr>
     </w:lvl>
     <w:lvl w:ilvl="8">
       <w:start w:val="1"/>
       <w:numFmt w:val="bullet"/>
-      <w:lvlText w:val=""/>
-      <w:lvlJc w:val="left"/>
-      <w:pPr>
-        <w:ind w:left="0" w:firstLine="0"/>
-      </w:pPr>
-      <w:rPr/>
+      <w:lvlText w:val="■"/>
+      <w:lvlJc w:val="left"/>
+      <w:pPr>
+        <w:ind w:left="6480" w:hanging="360"/>
+      </w:pPr>
+      <w:rPr>
+        <w:u w:val="none"/>
+      </w:rPr>
     </w:lvl>
   </w:abstractNum>
   <w:abstractNum w:abstractNumId="21">

</xml_diff>